<commit_message>
modified on generator and discriminator, AdaIN is not correct implemented, need check later
</commit_message>
<xml_diff>
--- a/SummaryNetworkChanges.docx
+++ b/SummaryNetworkChanges.docx
@@ -4,7 +4,7 @@
   <w:body>
     <w:p>
       <w:pPr>
-        <w:pStyle w:val="IntensivesZitat"/>
+        <w:pStyle w:val="a6"/>
       </w:pPr>
       <w:r>
         <w:t>Conv2dBlock</w:t>
@@ -48,7 +48,7 @@
                     <pic:cNvPicPr/>
                   </pic:nvPicPr>
                   <pic:blipFill rotWithShape="1">
-                    <a:blip r:embed="rId6"/>
+                    <a:blip r:embed="rId7"/>
                     <a:srcRect l="1204" t="2036" r="-1204" b="-2036"/>
                     <a:stretch/>
                   </pic:blipFill>
@@ -105,7 +105,7 @@
                     <pic:cNvPicPr/>
                   </pic:nvPicPr>
                   <pic:blipFill>
-                    <a:blip r:embed="rId7"/>
+                    <a:blip r:embed="rId8"/>
                     <a:stretch>
                       <a:fillRect/>
                     </a:stretch>
@@ -142,15 +142,7 @@
         <w:jc w:val="left"/>
       </w:pPr>
       <w:r>
-        <w:t xml:space="preserve">The padding functions in Conv2dBlock like, nn.ReflectionPad2d() have no correspondent </w:t>
-      </w:r>
-      <w:proofErr w:type="spellStart"/>
-      <w:r>
-        <w:t>pytorch</w:t>
-      </w:r>
-      <w:proofErr w:type="spellEnd"/>
-      <w:r>
-        <w:t xml:space="preserve"> function in 3D</w:t>
+        <w:t>The padding functions in Conv2dBlock like, nn.ReflectionPad2d() have no correspondent pytorch function in 3D</w:t>
       </w:r>
       <w:r>
         <w:t>, the only pad function works is “</w:t>
@@ -170,14 +162,12 @@
     </w:p>
     <w:p>
       <w:pPr>
-        <w:pStyle w:val="IntensivesZitat"/>
+        <w:pStyle w:val="a6"/>
       </w:pPr>
-      <w:proofErr w:type="spellStart"/>
       <w:r>
         <w:lastRenderedPageBreak/>
         <w:t>ResBlock</w:t>
       </w:r>
-      <w:proofErr w:type="spellEnd"/>
     </w:p>
     <w:p>
       <w:r>
@@ -205,7 +195,7 @@
                     <pic:cNvPicPr/>
                   </pic:nvPicPr>
                   <pic:blipFill>
-                    <a:blip r:embed="rId8"/>
+                    <a:blip r:embed="rId9"/>
                     <a:stretch>
                       <a:fillRect/>
                     </a:stretch>
@@ -252,7 +242,7 @@
                     <pic:cNvPicPr/>
                   </pic:nvPicPr>
                   <pic:blipFill>
-                    <a:blip r:embed="rId9"/>
+                    <a:blip r:embed="rId10"/>
                     <a:stretch>
                       <a:fillRect/>
                     </a:stretch>
@@ -296,32 +286,16 @@
         <w:t>ince</w:t>
       </w:r>
       <w:r>
+        <w:t xml:space="preserve"> ResBlock takes Conv3dBlock, we still need to figure out padding problems in 3D.</w:t>
+      </w:r>
+    </w:p>
+    <w:p>
+      <w:r>
+        <w:t>Here the input for resBlock (3,63,63,63) is the output of</w:t>
+      </w:r>
+      <w:r>
         <w:t xml:space="preserve"> </w:t>
       </w:r>
-      <w:proofErr w:type="spellStart"/>
-      <w:r>
-        <w:t>ResBlock</w:t>
-      </w:r>
-      <w:proofErr w:type="spellEnd"/>
-      <w:r>
-        <w:t xml:space="preserve"> takes Conv3dBlock, we still need to figure out padding problems in 3D.</w:t>
-      </w:r>
-    </w:p>
-    <w:p>
-      <w:r>
-        <w:t xml:space="preserve">Here the input for </w:t>
-      </w:r>
-      <w:proofErr w:type="spellStart"/>
-      <w:r>
-        <w:t>resBlock</w:t>
-      </w:r>
-      <w:proofErr w:type="spellEnd"/>
-      <w:r>
-        <w:t xml:space="preserve"> (3,63,63,63) is the output of</w:t>
-      </w:r>
-      <w:r>
-        <w:t xml:space="preserve"> </w:t>
-      </w:r>
       <w:r>
         <w:t xml:space="preserve">Conv3dBlock </w:t>
       </w:r>
@@ -333,19 +307,14 @@
     </w:p>
     <w:p>
       <w:pPr>
-        <w:pStyle w:val="IntensivesZitat"/>
+        <w:pStyle w:val="a6"/>
       </w:pPr>
       <w:r>
         <w:br w:type="page"/>
       </w:r>
-      <w:proofErr w:type="spellStart"/>
       <w:r>
         <w:lastRenderedPageBreak/>
-        <w:t>StyleEncoder</w:t>
-      </w:r>
-      <w:proofErr w:type="spellEnd"/>
-      <w:r>
-        <w:t xml:space="preserve"> </w:t>
+        <w:t xml:space="preserve">StyleEncoder </w:t>
       </w:r>
       <w:r>
         <w:sym w:font="Wingdings" w:char="F0E0"/>
@@ -396,7 +365,7 @@
                     <pic:cNvPicPr/>
                   </pic:nvPicPr>
                   <pic:blipFill>
-                    <a:blip r:embed="rId10"/>
+                    <a:blip r:embed="rId11"/>
                     <a:stretch>
                       <a:fillRect/>
                     </a:stretch>
@@ -451,7 +420,7 @@
                     <pic:cNvPicPr/>
                   </pic:nvPicPr>
                   <pic:blipFill>
-                    <a:blip r:embed="rId11"/>
+                    <a:blip r:embed="rId12"/>
                     <a:stretch>
                       <a:fillRect/>
                     </a:stretch>
@@ -492,14 +461,12 @@
     </w:p>
     <w:p>
       <w:pPr>
-        <w:pStyle w:val="IntensivesZitat"/>
+        <w:pStyle w:val="a6"/>
       </w:pPr>
-      <w:proofErr w:type="spellStart"/>
       <w:r>
         <w:lastRenderedPageBreak/>
         <w:t>ContentEncoder</w:t>
       </w:r>
-      <w:proofErr w:type="spellEnd"/>
       <w:r>
         <w:t xml:space="preserve"> </w:t>
       </w:r>
@@ -536,7 +503,7 @@
                     <pic:cNvPicPr/>
                   </pic:nvPicPr>
                   <pic:blipFill>
-                    <a:blip r:embed="rId12"/>
+                    <a:blip r:embed="rId13"/>
                     <a:stretch>
                       <a:fillRect/>
                     </a:stretch>
@@ -583,7 +550,7 @@
                     <pic:cNvPicPr/>
                   </pic:nvPicPr>
                   <pic:blipFill>
-                    <a:blip r:embed="rId13"/>
+                    <a:blip r:embed="rId14"/>
                     <a:stretch>
                       <a:fillRect/>
                     </a:stretch>
@@ -606,7 +573,7 @@
     </w:p>
     <w:p>
       <w:pPr>
-        <w:pStyle w:val="IntensivesZitat"/>
+        <w:pStyle w:val="a6"/>
       </w:pPr>
       <w:r>
         <w:br w:type="page"/>
@@ -655,7 +622,7 @@
                     <pic:cNvPicPr/>
                   </pic:nvPicPr>
                   <pic:blipFill>
-                    <a:blip r:embed="rId14"/>
+                    <a:blip r:embed="rId15"/>
                     <a:stretch>
                       <a:fillRect/>
                     </a:stretch>
@@ -703,7 +670,7 @@
                     <pic:cNvPicPr/>
                   </pic:nvPicPr>
                   <pic:blipFill rotWithShape="1">
-                    <a:blip r:embed="rId15"/>
+                    <a:blip r:embed="rId16"/>
                     <a:srcRect b="2183"/>
                     <a:stretch/>
                   </pic:blipFill>
@@ -733,23 +700,222 @@
     </w:p>
     <w:p>
       <w:r>
-        <w:t>PS: “</w:t>
-      </w:r>
-      <w:proofErr w:type="spellStart"/>
-      <w:r>
-        <w:t>Adain</w:t>
-      </w:r>
-      <w:proofErr w:type="spellEnd"/>
-      <w:r>
-        <w:t>” model not modified, thus “</w:t>
-      </w:r>
-      <w:proofErr w:type="spellStart"/>
-      <w:r>
-        <w:t>res_norm</w:t>
-      </w:r>
-      <w:proofErr w:type="spellEnd"/>
-      <w:r>
-        <w:t>” is instance normalization, need to change later</w:t>
+        <w:t>PS: “Adain” model not modified, thus “res_norm” is instance normalization, need to change later</w:t>
+      </w:r>
+    </w:p>
+    <w:p>
+      <w:pPr>
+        <w:widowControl/>
+        <w:jc w:val="left"/>
+      </w:pPr>
+      <w:r>
+        <w:br w:type="page"/>
+      </w:r>
+    </w:p>
+    <w:p>
+      <w:pPr>
+        <w:pStyle w:val="a6"/>
+      </w:pPr>
+      <w:r>
+        <w:rPr>
+          <w:rFonts w:hint="eastAsia"/>
+        </w:rPr>
+        <w:lastRenderedPageBreak/>
+        <w:t>Discriminator</w:t>
+      </w:r>
+    </w:p>
+    <w:p/>
+    <w:tbl>
+      <w:tblPr>
+        <w:tblStyle w:val="a3"/>
+        <w:tblW w:w="0" w:type="auto"/>
+        <w:tblLook w:val="04A0" w:firstRow="1" w:lastRow="0" w:firstColumn="1" w:lastColumn="0" w:noHBand="0" w:noVBand="1"/>
+      </w:tblPr>
+      <w:tblGrid>
+        <w:gridCol w:w="4148"/>
+        <w:gridCol w:w="4148"/>
+      </w:tblGrid>
+      <w:tr>
+        <w:tc>
+          <w:tcPr>
+            <w:tcW w:w="4148" w:type="dxa"/>
+          </w:tcPr>
+          <w:p>
+            <w:r>
+              <w:t>2D</w:t>
+            </w:r>
+          </w:p>
+          <w:p/>
+        </w:tc>
+        <w:tc>
+          <w:tcPr>
+            <w:tcW w:w="4148" w:type="dxa"/>
+          </w:tcPr>
+          <w:p>
+            <w:r>
+              <w:rPr>
+                <w:rFonts w:hint="eastAsia"/>
+              </w:rPr>
+              <w:t>3</w:t>
+            </w:r>
+            <w:r>
+              <w:t>D: input will be a volume</w:t>
+            </w:r>
+          </w:p>
+          <w:p/>
+        </w:tc>
+      </w:tr>
+      <w:tr>
+        <w:tc>
+          <w:tcPr>
+            <w:tcW w:w="4148" w:type="dxa"/>
+          </w:tcPr>
+          <w:p>
+            <w:r>
+              <w:rPr>
+                <w:noProof/>
+              </w:rPr>
+              <w:drawing>
+                <wp:inline distT="0" distB="0" distL="0" distR="0" wp14:anchorId="1BBD9D4C" wp14:editId="44369C2A">
+                  <wp:extent cx="2089997" cy="3162300"/>
+                  <wp:effectExtent l="0" t="0" r="5715" b="0"/>
+                  <wp:docPr id="13" name="图片 13"/>
+                  <wp:cNvGraphicFramePr>
+                    <a:graphicFrameLocks xmlns:a="http://schemas.openxmlformats.org/drawingml/2006/main" noChangeAspect="1"/>
+                  </wp:cNvGraphicFramePr>
+                  <a:graphic xmlns:a="http://schemas.openxmlformats.org/drawingml/2006/main">
+                    <a:graphicData uri="http://schemas.openxmlformats.org/drawingml/2006/picture">
+                      <pic:pic xmlns:pic="http://schemas.openxmlformats.org/drawingml/2006/picture">
+                        <pic:nvPicPr>
+                          <pic:cNvPr id="1" name=""/>
+                          <pic:cNvPicPr/>
+                        </pic:nvPicPr>
+                        <pic:blipFill>
+                          <a:blip r:embed="rId17"/>
+                          <a:stretch>
+                            <a:fillRect/>
+                          </a:stretch>
+                        </pic:blipFill>
+                        <pic:spPr>
+                          <a:xfrm>
+                            <a:off x="0" y="0"/>
+                            <a:ext cx="2109151" cy="3191281"/>
+                          </a:xfrm>
+                          <a:prstGeom prst="rect">
+                            <a:avLst/>
+                          </a:prstGeom>
+                        </pic:spPr>
+                      </pic:pic>
+                    </a:graphicData>
+                  </a:graphic>
+                </wp:inline>
+              </w:drawing>
+            </w:r>
+          </w:p>
+        </w:tc>
+        <w:tc>
+          <w:tcPr>
+            <w:tcW w:w="4148" w:type="dxa"/>
+          </w:tcPr>
+          <w:p>
+            <w:r>
+              <w:rPr>
+                <w:noProof/>
+              </w:rPr>
+              <w:drawing>
+                <wp:inline distT="0" distB="0" distL="0" distR="0" wp14:anchorId="67712C57" wp14:editId="4AF5AF2B">
+                  <wp:extent cx="2082800" cy="3141036"/>
+                  <wp:effectExtent l="0" t="0" r="0" b="2540"/>
+                  <wp:docPr id="11" name="图片 11"/>
+                  <wp:cNvGraphicFramePr>
+                    <a:graphicFrameLocks xmlns:a="http://schemas.openxmlformats.org/drawingml/2006/main" noChangeAspect="1"/>
+                  </wp:cNvGraphicFramePr>
+                  <a:graphic xmlns:a="http://schemas.openxmlformats.org/drawingml/2006/main">
+                    <a:graphicData uri="http://schemas.openxmlformats.org/drawingml/2006/picture">
+                      <pic:pic xmlns:pic="http://schemas.openxmlformats.org/drawingml/2006/picture">
+                        <pic:nvPicPr>
+                          <pic:cNvPr id="1" name=""/>
+                          <pic:cNvPicPr/>
+                        </pic:nvPicPr>
+                        <pic:blipFill>
+                          <a:blip r:embed="rId18"/>
+                          <a:stretch>
+                            <a:fillRect/>
+                          </a:stretch>
+                        </pic:blipFill>
+                        <pic:spPr>
+                          <a:xfrm>
+                            <a:off x="0" y="0"/>
+                            <a:ext cx="2119513" cy="3196403"/>
+                          </a:xfrm>
+                          <a:prstGeom prst="rect">
+                            <a:avLst/>
+                          </a:prstGeom>
+                        </pic:spPr>
+                      </pic:pic>
+                    </a:graphicData>
+                  </a:graphic>
+                </wp:inline>
+              </w:drawing>
+            </w:r>
+          </w:p>
+        </w:tc>
+      </w:tr>
+    </w:tbl>
+    <w:p/>
+    <w:p>
+      <w:r>
+        <w:t>params={</w:t>
+      </w:r>
+    </w:p>
+    <w:p>
+      <w:r>
+        <w:t xml:space="preserve">    'n_layer': 4,</w:t>
+      </w:r>
+    </w:p>
+    <w:p>
+      <w:r>
+        <w:t xml:space="preserve">    'gan_type': 'lsgan',</w:t>
+      </w:r>
+    </w:p>
+    <w:p>
+      <w:r>
+        <w:t xml:space="preserve">    'dim': 4,</w:t>
+      </w:r>
+    </w:p>
+    <w:p>
+      <w:r>
+        <w:t xml:space="preserve">    'norm': 'none',</w:t>
+      </w:r>
+    </w:p>
+    <w:p>
+      <w:r>
+        <w:t xml:space="preserve">    'activ': 'lrelu',</w:t>
+      </w:r>
+    </w:p>
+    <w:p>
+      <w:r>
+        <w:t xml:space="preserve">    'num_scales': 2,</w:t>
+      </w:r>
+    </w:p>
+    <w:p>
+      <w:r>
+        <w:t xml:space="preserve">    'pad_type': 'replicate'</w:t>
+      </w:r>
+    </w:p>
+    <w:p>
+      <w:r>
+        <w:t>}</w:t>
+      </w:r>
+    </w:p>
+    <w:p>
+      <w:pPr>
+        <w:rPr>
+          <w:rFonts w:hint="eastAsia"/>
+        </w:rPr>
+      </w:pPr>
+      <w:r>
+        <w:t xml:space="preserve">        </w:t>
       </w:r>
     </w:p>
     <w:sectPr>
@@ -1192,7 +1358,7 @@
     <w:lsdException w:name="Unresolved Mention" w:semiHidden="1" w:unhideWhenUsed="1"/>
     <w:lsdException w:name="Smart Link" w:semiHidden="1" w:unhideWhenUsed="1"/>
   </w:latentStyles>
-  <w:style w:type="paragraph" w:default="1" w:styleId="Standard">
+  <w:style w:type="paragraph" w:default="1" w:styleId="a">
     <w:name w:val="Normal"/>
     <w:qFormat/>
     <w:pPr>
@@ -1200,13 +1366,13 @@
       <w:jc w:val="both"/>
     </w:pPr>
   </w:style>
-  <w:style w:type="character" w:default="1" w:styleId="Absatz-Standardschriftart">
+  <w:style w:type="character" w:default="1" w:styleId="a0">
     <w:name w:val="Default Paragraph Font"/>
     <w:uiPriority w:val="1"/>
     <w:semiHidden/>
     <w:unhideWhenUsed/>
   </w:style>
-  <w:style w:type="table" w:default="1" w:styleId="NormaleTabelle">
+  <w:style w:type="table" w:default="1" w:styleId="a1">
     <w:name w:val="Normal Table"/>
     <w:uiPriority w:val="99"/>
     <w:semiHidden/>
@@ -1221,15 +1387,15 @@
       </w:tblCellMar>
     </w:tblPr>
   </w:style>
-  <w:style w:type="numbering" w:default="1" w:styleId="KeineListe">
+  <w:style w:type="numbering" w:default="1" w:styleId="a2">
     <w:name w:val="No List"/>
     <w:uiPriority w:val="99"/>
     <w:semiHidden/>
     <w:unhideWhenUsed/>
   </w:style>
-  <w:style w:type="table" w:styleId="Tabellenraster">
+  <w:style w:type="table" w:styleId="a3">
     <w:name w:val="Table Grid"/>
-    <w:basedOn w:val="NormaleTabelle"/>
+    <w:basedOn w:val="a1"/>
     <w:uiPriority w:val="39"/>
     <w:rsid w:val="002026A8"/>
     <w:tblPr>
@@ -1243,11 +1409,11 @@
       </w:tblBorders>
     </w:tblPr>
   </w:style>
-  <w:style w:type="paragraph" w:styleId="Titel">
+  <w:style w:type="paragraph" w:styleId="a4">
     <w:name w:val="Title"/>
-    <w:basedOn w:val="Standard"/>
-    <w:next w:val="Standard"/>
-    <w:link w:val="TitelZchn"/>
+    <w:basedOn w:val="a"/>
+    <w:next w:val="a"/>
+    <w:link w:val="a5"/>
     <w:uiPriority w:val="10"/>
     <w:qFormat/>
     <w:rsid w:val="002026A8"/>
@@ -1262,10 +1428,10 @@
       <w:szCs w:val="56"/>
     </w:rPr>
   </w:style>
-  <w:style w:type="character" w:customStyle="1" w:styleId="TitelZchn">
-    <w:name w:val="Titel Zchn"/>
-    <w:basedOn w:val="Absatz-Standardschriftart"/>
-    <w:link w:val="Titel"/>
+  <w:style w:type="character" w:customStyle="1" w:styleId="a5">
+    <w:name w:val="标题 字符"/>
+    <w:basedOn w:val="a0"/>
+    <w:link w:val="a4"/>
     <w:uiPriority w:val="10"/>
     <w:rsid w:val="002026A8"/>
     <w:rPr>
@@ -1276,11 +1442,11 @@
       <w:szCs w:val="56"/>
     </w:rPr>
   </w:style>
-  <w:style w:type="paragraph" w:styleId="IntensivesZitat">
+  <w:style w:type="paragraph" w:styleId="a6">
     <w:name w:val="Intense Quote"/>
-    <w:basedOn w:val="Standard"/>
-    <w:next w:val="Standard"/>
-    <w:link w:val="IntensivesZitatZchn"/>
+    <w:basedOn w:val="a"/>
+    <w:next w:val="a"/>
+    <w:link w:val="a7"/>
     <w:uiPriority w:val="30"/>
     <w:qFormat/>
     <w:rsid w:val="002026A8"/>
@@ -1299,10 +1465,10 @@
       <w:color w:val="4472C4" w:themeColor="accent1"/>
     </w:rPr>
   </w:style>
-  <w:style w:type="character" w:customStyle="1" w:styleId="IntensivesZitatZchn">
-    <w:name w:val="Intensives Zitat Zchn"/>
-    <w:basedOn w:val="Absatz-Standardschriftart"/>
-    <w:link w:val="IntensivesZitat"/>
+  <w:style w:type="character" w:customStyle="1" w:styleId="a7">
+    <w:name w:val="明显引用 字符"/>
+    <w:basedOn w:val="a0"/>
+    <w:link w:val="a6"/>
     <w:uiPriority w:val="30"/>
     <w:rsid w:val="002026A8"/>
     <w:rPr>
@@ -1311,10 +1477,10 @@
       <w:color w:val="4472C4" w:themeColor="accent1"/>
     </w:rPr>
   </w:style>
-  <w:style w:type="paragraph" w:styleId="Kopfzeile">
+  <w:style w:type="paragraph" w:styleId="a8">
     <w:name w:val="header"/>
-    <w:basedOn w:val="Standard"/>
-    <w:link w:val="KopfzeileZchn"/>
+    <w:basedOn w:val="a"/>
+    <w:link w:val="a9"/>
     <w:uiPriority w:val="99"/>
     <w:unhideWhenUsed/>
     <w:rsid w:val="00883F4A"/>
@@ -1325,17 +1491,17 @@
       </w:tabs>
     </w:pPr>
   </w:style>
-  <w:style w:type="character" w:customStyle="1" w:styleId="KopfzeileZchn">
-    <w:name w:val="Kopfzeile Zchn"/>
-    <w:basedOn w:val="Absatz-Standardschriftart"/>
-    <w:link w:val="Kopfzeile"/>
+  <w:style w:type="character" w:customStyle="1" w:styleId="a9">
+    <w:name w:val="页眉 字符"/>
+    <w:basedOn w:val="a0"/>
+    <w:link w:val="a8"/>
     <w:uiPriority w:val="99"/>
     <w:rsid w:val="00883F4A"/>
   </w:style>
-  <w:style w:type="paragraph" w:styleId="Fuzeile">
+  <w:style w:type="paragraph" w:styleId="aa">
     <w:name w:val="footer"/>
-    <w:basedOn w:val="Standard"/>
-    <w:link w:val="FuzeileZchn"/>
+    <w:basedOn w:val="a"/>
+    <w:link w:val="ab"/>
     <w:uiPriority w:val="99"/>
     <w:unhideWhenUsed/>
     <w:rsid w:val="00883F4A"/>
@@ -1346,10 +1512,10 @@
       </w:tabs>
     </w:pPr>
   </w:style>
-  <w:style w:type="character" w:customStyle="1" w:styleId="FuzeileZchn">
-    <w:name w:val="Fußzeile Zchn"/>
-    <w:basedOn w:val="Absatz-Standardschriftart"/>
-    <w:link w:val="Fuzeile"/>
+  <w:style w:type="character" w:customStyle="1" w:styleId="ab">
+    <w:name w:val="页脚 字符"/>
+    <w:basedOn w:val="a0"/>
+    <w:link w:val="aa"/>
     <w:uiPriority w:val="99"/>
     <w:rsid w:val="00883F4A"/>
   </w:style>
@@ -1615,4 +1781,16 @@
     </a:ext>
   </a:extLst>
 </a:theme>
+</file>
+
+<file path=customXml/item1.xml><?xml version="1.0" encoding="utf-8"?>
+<b:Sources xmlns:b="http://schemas.openxmlformats.org/officeDocument/2006/bibliography" xmlns="http://schemas.openxmlformats.org/officeDocument/2006/bibliography" SelectedStyle="\APASixthEditionOfficeOnline.xsl" StyleName="APA" Version="6"/>
+</file>
+
+<file path=customXml/itemProps1.xml><?xml version="1.0" encoding="utf-8"?>
+<ds:datastoreItem xmlns:ds="http://schemas.openxmlformats.org/officeDocument/2006/customXml" ds:itemID="{DDAFF774-39AA-4A4F-8D40-0A2FAB8CA1E0}">
+  <ds:schemaRefs>
+    <ds:schemaRef ds:uri="http://schemas.openxmlformats.org/officeDocument/2006/bibliography"/>
+  </ds:schemaRefs>
+</ds:datastoreItem>
 </file>
</xml_diff>